<commit_message>
new presentation virtual proxy
</commit_message>
<xml_diff>
--- a/public/docs/Qlik Sense SaaS demo tool documentation of source code.docx
+++ b/public/docs/Qlik Sense SaaS demo tool documentation of source code.docx
@@ -13,8 +13,6 @@
           <w:lang w:val="x-none"/>
         </w:rPr>
       </w:pPr>
-      <w:bookmarkStart w:id="0" w:name="_GoBack"/>
-      <w:bookmarkEnd w:id="0"/>
       <w:r>
         <w:rPr>
           <w:rFonts w:ascii="Calibri Light" w:hAnsi="Calibri Light" w:cs="Calibri Light"/>
@@ -130,6 +128,7 @@
         <w:t xml:space="preserve">Please always have a look at </w:t>
       </w:r>
       <w:hyperlink r:id="rId5" w:history="1">
+        <w:proofErr w:type="spellStart"/>
         <w:r>
           <w:rPr>
             <w:rStyle w:val="Hyperlink"/>
@@ -140,6 +139,7 @@
           </w:rPr>
           <w:t>youTube</w:t>
         </w:r>
+        <w:proofErr w:type="spellEnd"/>
       </w:hyperlink>
       <w:r>
         <w:rPr>
@@ -148,16 +148,7 @@
           <w:szCs w:val="22"/>
           <w:lang w:val="x-none"/>
         </w:rPr>
-        <w:t xml:space="preserve"> </w:t>
-      </w:r>
-      <w:r>
-        <w:rPr>
-          <w:rFonts w:ascii="Calibri" w:hAnsi="Calibri" w:cs="Calibri"/>
-          <w:sz w:val="22"/>
-          <w:szCs w:val="22"/>
-          <w:lang w:val="x-none"/>
-        </w:rPr>
-        <w:t xml:space="preserve">for an explanation of the concepts of the demo site (screenshot below) and deep dive technical videos. </w:t>
+        <w:t xml:space="preserve"> for an explanation of the concepts of the demo site (screenshot below) and deep dive technical videos. </w:t>
       </w:r>
     </w:p>
     <w:p>
@@ -344,17 +335,7 @@
           <w:szCs w:val="32"/>
           <w:lang w:val="x-none"/>
         </w:rPr>
-        <w:t xml:space="preserve">Sequence diagrams of </w:t>
-      </w:r>
-      <w:r>
-        <w:rPr>
-          <w:rFonts w:ascii="Calibri" w:hAnsi="Calibri" w:cs="Calibri"/>
-          <w:color w:val="1E4E79"/>
-          <w:sz w:val="32"/>
-          <w:szCs w:val="32"/>
-          <w:lang w:val="x-none"/>
-        </w:rPr>
-        <w:t>the flow in the application</w:t>
+        <w:t>Sequence diagrams of the flow in the application</w:t>
       </w:r>
     </w:p>
     <w:p>
@@ -442,7 +423,7 @@
               </w:rPr>
               <w:t xml:space="preserve">A </w:t>
             </w:r>
-            <w:hyperlink r:id="rId10" w:anchor="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-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-QXBwRnVuY3Rpb25zOiBhIGZpbGUgcGVyIFNlbnNlIHR5cGUKTm90ZSByaWdodCBvZiBTZXJ2ZXI6IGEgZmlsZSBmb3IgUVBTLCBhcHBzLCBzdHJlYW1zLCBzeXN0ZW1ydWxlcwpOb3RlIHJpZ2h0IG9mIEFwcEZ1bmN0aW9uczogTWV0ZW9yIHNlcnZlciBzaWRlIGNvbW11bmljYXRlcyB3aXRoIFFsaWsgU2Vuc2UgdXNpbmcgUVJTIFJFU1QgYW5kIGVuZ2luZSAocXNvY2tzKSBBUEkgZm9yIHJlbG9hZHMuIEFsbCBjYWxscyBiZXR3ZWVuIE1ldGVvciBhbmQgU2Vuc2UgZ28gdmlhIGpzIGluIGltcG9ydHNcYXBpXHNlcnZlci4gVGhlIGFwcEZ1bmN0aW9ucyBhbHNvIGNvbnRhaW4gdGhlIGFwcCBnZW5lcmF0aW9uIGNoYWluIG9mIGV2ZW50cy4gKENvcHksIGRlbG" w:history="1">
+            <w:hyperlink r:id="rId10" w:anchor="/view/c2VxdWVuY2VEaWFncmFtCkJyb3dzZXItPj5pbnRybyBwYWdlOiBjbGllbnRcbWFpbi5qcwpOb3RlIHJpZ2h0IG9mIGludHJvIHBhZ2U6IChpcm9uKXJvdXRlciBsb2FkcyB0ZW1wbGF0ZSBmb3Igcm91dGUgcGF0aCAvLiBjbGllbnRcbWFpbi5qcyBsb2FkcyBhbGwganMgYW5kIGh0bWwgaW4gXGltcG9ydHMgaW5jbHVkaW5nIHJvd" w:history="1">
               <w:r>
                 <w:rPr>
                   <w:rStyle w:val="Hyperlink"/>
@@ -507,16 +488,7 @@
                 <w:szCs w:val="22"/>
                 <w:lang w:val="x-none"/>
               </w:rPr>
-              <w:t xml:space="preserve"> that shows how t</w:t>
-            </w:r>
-            <w:r>
-              <w:rPr>
-                <w:rFonts w:ascii="Calibri" w:eastAsia="Times New Roman" w:hAnsi="Calibri" w:cs="Calibri"/>
-                <w:sz w:val="22"/>
-                <w:szCs w:val="22"/>
-                <w:lang w:val="x-none"/>
-              </w:rPr>
-              <w:t xml:space="preserve">he user can generate apps. </w:t>
+              <w:t xml:space="preserve"> that shows how the user can generate apps. </w:t>
             </w:r>
           </w:p>
           <w:p>
@@ -680,16 +652,7 @@
           <w:szCs w:val="22"/>
           <w:lang w:val="x-none"/>
         </w:rPr>
-        <w:t xml:space="preserve">The </w:t>
-      </w:r>
-      <w:r>
-        <w:rPr>
-          <w:rFonts w:ascii="Calibri" w:hAnsi="Calibri" w:cs="Calibri"/>
-          <w:sz w:val="22"/>
-          <w:szCs w:val="22"/>
-          <w:lang w:val="x-none"/>
-        </w:rPr>
-        <w:t xml:space="preserve">starting point for the API </w:t>
+        <w:t xml:space="preserve">The starting point for the API </w:t>
       </w:r>
       <w:r>
         <w:rPr>
@@ -760,6 +723,7 @@
               </w:rPr>
             </w:pPr>
             <w:hyperlink r:id="rId13" w:history="1">
+              <w:proofErr w:type="gramStart"/>
               <w:r>
                 <w:rPr>
                   <w:rStyle w:val="Hyperlink"/>
@@ -767,7 +731,37 @@
                   <w:sz w:val="22"/>
                   <w:szCs w:val="22"/>
                 </w:rPr>
-                <w:t>imports/api/server folder</w:t>
+                <w:t>imports/</w:t>
+              </w:r>
+              <w:proofErr w:type="spellStart"/>
+              <w:r>
+                <w:rPr>
+                  <w:rStyle w:val="Hyperlink"/>
+                  <w:rFonts w:ascii="Calibri" w:hAnsi="Calibri" w:cs="Calibri"/>
+                  <w:sz w:val="22"/>
+                  <w:szCs w:val="22"/>
+                </w:rPr>
+                <w:t>api</w:t>
+              </w:r>
+              <w:proofErr w:type="spellEnd"/>
+              <w:r>
+                <w:rPr>
+                  <w:rStyle w:val="Hyperlink"/>
+                  <w:rFonts w:ascii="Calibri" w:hAnsi="Calibri" w:cs="Calibri"/>
+                  <w:sz w:val="22"/>
+                  <w:szCs w:val="22"/>
+                </w:rPr>
+                <w:t>/server</w:t>
+              </w:r>
+              <w:proofErr w:type="gramEnd"/>
+              <w:r>
+                <w:rPr>
+                  <w:rStyle w:val="Hyperlink"/>
+                  <w:rFonts w:ascii="Calibri" w:hAnsi="Calibri" w:cs="Calibri"/>
+                  <w:sz w:val="22"/>
+                  <w:szCs w:val="22"/>
+                </w:rPr>
+                <w:t xml:space="preserve"> folder</w:t>
               </w:r>
             </w:hyperlink>
             <w:r>
@@ -776,17 +770,46 @@
                 <w:sz w:val="22"/>
                 <w:szCs w:val="22"/>
               </w:rPr>
-              <w:t xml:space="preserve">. As you can see I splitted the code based on Sense resource type. </w:t>
+              <w:t xml:space="preserve">. As you can see I </w:t>
             </w:r>
+            <w:proofErr w:type="spellStart"/>
             <w:r>
               <w:rPr>
                 <w:rFonts w:ascii="Calibri" w:hAnsi="Calibri" w:cs="Calibri"/>
                 <w:sz w:val="22"/>
                 <w:szCs w:val="22"/>
               </w:rPr>
-              <w:t xml:space="preserve">QPS, QRS. But do note that the calls to QSOCKS within the app generation occur in </w:t>
+              <w:t>splitted</w:t>
+            </w:r>
+            <w:proofErr w:type="spellEnd"/>
+            <w:r>
+              <w:rPr>
+                <w:rFonts w:ascii="Calibri" w:hAnsi="Calibri" w:cs="Calibri"/>
+                <w:sz w:val="22"/>
+                <w:szCs w:val="22"/>
+              </w:rPr>
+              <w:t xml:space="preserve"> the code based on Sense resource type. QPS, QRS. </w:t>
+            </w:r>
+            <w:proofErr w:type="gramStart"/>
+            <w:r>
+              <w:rPr>
+                <w:rFonts w:ascii="Calibri" w:hAnsi="Calibri" w:cs="Calibri"/>
+                <w:sz w:val="22"/>
+                <w:szCs w:val="22"/>
+              </w:rPr>
+              <w:t>But</w:t>
+            </w:r>
+            <w:proofErr w:type="gramEnd"/>
+            <w:r>
+              <w:rPr>
+                <w:rFonts w:ascii="Calibri" w:hAnsi="Calibri" w:cs="Calibri"/>
+                <w:sz w:val="22"/>
+                <w:szCs w:val="22"/>
+              </w:rPr>
+              <w:t xml:space="preserve"> do note that the calls to QSOCKS within the app generation occur in </w:t>
             </w:r>
             <w:hyperlink r:id="rId14" w:history="1">
+              <w:proofErr w:type="spellStart"/>
               <w:r>
                 <w:rPr>
                   <w:rStyle w:val="Hyperlink"/>
@@ -796,6 +819,7 @@
                 </w:rPr>
                 <w:t>QRSFunctionsApp</w:t>
               </w:r>
+              <w:proofErr w:type="spellEnd"/>
             </w:hyperlink>
             <w:r>
               <w:rPr>
@@ -982,8 +1006,9 @@
                 <w:szCs w:val="22"/>
                 <w:lang w:val="x-none"/>
               </w:rPr>
-              <w:t>Meteor uses both cl</w:t>
+              <w:t xml:space="preserve">Meteor uses both client side and server side </w:t>
             </w:r>
+            <w:proofErr w:type="spellStart"/>
             <w:r>
               <w:rPr>
                 <w:rFonts w:ascii="Calibri" w:hAnsi="Calibri" w:cs="Calibri"/>
@@ -991,7 +1016,17 @@
                 <w:szCs w:val="22"/>
                 <w:lang w:val="x-none"/>
               </w:rPr>
-              <w:t xml:space="preserve">ient side and server side javascript. See an explanation </w:t>
+              <w:t>javascript</w:t>
+            </w:r>
+            <w:proofErr w:type="spellEnd"/>
+            <w:r>
+              <w:rPr>
+                <w:rFonts w:ascii="Calibri" w:hAnsi="Calibri" w:cs="Calibri"/>
+                <w:sz w:val="22"/>
+                <w:szCs w:val="22"/>
+                <w:lang w:val="x-none"/>
+              </w:rPr>
+              <w:t xml:space="preserve">. See an explanation </w:t>
             </w:r>
             <w:hyperlink r:id="rId16" w:history="1">
               <w:r>
@@ -1127,6 +1162,7 @@
         <w:t xml:space="preserve">Please always have a look at </w:t>
       </w:r>
       <w:hyperlink r:id="rId17" w:history="1">
+        <w:proofErr w:type="spellStart"/>
         <w:r>
           <w:rPr>
             <w:rStyle w:val="Hyperlink"/>
@@ -1134,7 +1170,17 @@
             <w:sz w:val="22"/>
             <w:szCs w:val="22"/>
           </w:rPr>
-          <w:t xml:space="preserve">youTube </w:t>
+          <w:t>youTube</w:t>
+        </w:r>
+        <w:proofErr w:type="spellEnd"/>
+        <w:r>
+          <w:rPr>
+            <w:rStyle w:val="Hyperlink"/>
+            <w:rFonts w:ascii="Calibri" w:hAnsi="Calibri" w:cs="Calibri"/>
+            <w:sz w:val="22"/>
+            <w:szCs w:val="22"/>
+          </w:rPr>
+          <w:t xml:space="preserve"> </w:t>
         </w:r>
       </w:hyperlink>
       <w:r>
@@ -1143,23 +1189,43 @@
           <w:sz w:val="22"/>
           <w:szCs w:val="22"/>
         </w:rPr>
-        <w:t>for the quick summary, how does SaaS automation work. You will see the picture below. The meteor.js b</w:t>
-      </w:r>
-      <w:r>
-        <w:rPr>
-          <w:rFonts w:ascii="Calibri" w:hAnsi="Calibri" w:cs="Calibri"/>
-          <w:sz w:val="22"/>
-          <w:szCs w:val="22"/>
-        </w:rPr>
-        <w:t>ased demo platform tries to simulate the broker in your SaaS platform. This broker should fire the  API calls to Qlik Sense so that your customers will get a personalized app which contains their data and in such a way that each customer can only see its o</w:t>
-      </w:r>
-      <w:r>
-        <w:rPr>
-          <w:rFonts w:ascii="Calibri" w:hAnsi="Calibri" w:cs="Calibri"/>
-          <w:sz w:val="22"/>
-          <w:szCs w:val="22"/>
-        </w:rPr>
-        <w:t>wn data. (enforced using the Qlik Sense security rules).</w:t>
+        <w:t xml:space="preserve">for the quick summary, how does SaaS automation work. You will see the picture below. The meteor.js based demo platform tries to simulate the broker in your SaaS platform. This broker should fire </w:t>
+      </w:r>
+      <w:proofErr w:type="gramStart"/>
+      <w:r>
+        <w:rPr>
+          <w:rFonts w:ascii="Calibri" w:hAnsi="Calibri" w:cs="Calibri"/>
+          <w:sz w:val="22"/>
+          <w:szCs w:val="22"/>
+        </w:rPr>
+        <w:t>the  API</w:t>
+      </w:r>
+      <w:proofErr w:type="gramEnd"/>
+      <w:r>
+        <w:rPr>
+          <w:rFonts w:ascii="Calibri" w:hAnsi="Calibri" w:cs="Calibri"/>
+          <w:sz w:val="22"/>
+          <w:szCs w:val="22"/>
+        </w:rPr>
+        <w:t xml:space="preserve"> calls to Qlik Sense so that your customers will get a personalized app which contains their data and in such a way that each customer can only see its own data. (</w:t>
+      </w:r>
+      <w:proofErr w:type="gramStart"/>
+      <w:r>
+        <w:rPr>
+          <w:rFonts w:ascii="Calibri" w:hAnsi="Calibri" w:cs="Calibri"/>
+          <w:sz w:val="22"/>
+          <w:szCs w:val="22"/>
+        </w:rPr>
+        <w:t>enforced</w:t>
+      </w:r>
+      <w:proofErr w:type="gramEnd"/>
+      <w:r>
+        <w:rPr>
+          <w:rFonts w:ascii="Calibri" w:hAnsi="Calibri" w:cs="Calibri"/>
+          <w:sz w:val="22"/>
+          <w:szCs w:val="22"/>
+        </w:rPr>
+        <w:t xml:space="preserve"> using the Qlik Sense security rules).</w:t>
       </w:r>
     </w:p>
     <w:p>
@@ -1275,16 +1341,975 @@
     </w:p>
     <w:p>
       <w:pPr>
+        <w:rPr>
+          <w:rFonts w:asciiTheme="minorHAnsi" w:hAnsiTheme="minorHAnsi" w:cstheme="minorBidi"/>
+          <w:color w:val="1F497D"/>
+          <w:sz w:val="22"/>
+          <w:szCs w:val="22"/>
+        </w:rPr>
+      </w:pPr>
+      <w:r>
+        <w:rPr>
+          <w:rFonts w:asciiTheme="minorHAnsi" w:hAnsiTheme="minorHAnsi" w:cstheme="minorBidi"/>
+          <w:color w:val="1F497D"/>
+          <w:sz w:val="22"/>
+          <w:szCs w:val="22"/>
+        </w:rPr>
+        <w:t xml:space="preserve">Written in </w:t>
+      </w:r>
+      <w:proofErr w:type="spellStart"/>
+      <w:r>
+        <w:rPr>
+          <w:rFonts w:asciiTheme="minorHAnsi" w:hAnsiTheme="minorHAnsi" w:cstheme="minorBidi"/>
+          <w:color w:val="1F497D"/>
+          <w:sz w:val="22"/>
+          <w:szCs w:val="22"/>
+        </w:rPr>
+        <w:t>meteorJS</w:t>
+      </w:r>
+      <w:proofErr w:type="spellEnd"/>
+      <w:r>
+        <w:rPr>
+          <w:rFonts w:asciiTheme="minorHAnsi" w:hAnsiTheme="minorHAnsi" w:cstheme="minorBidi"/>
+          <w:color w:val="1F497D"/>
+          <w:sz w:val="22"/>
+          <w:szCs w:val="22"/>
+        </w:rPr>
+        <w:t xml:space="preserve"> based on </w:t>
+      </w:r>
+      <w:proofErr w:type="spellStart"/>
+      <w:r>
+        <w:rPr>
+          <w:rFonts w:asciiTheme="minorHAnsi" w:hAnsiTheme="minorHAnsi" w:cstheme="minorBidi"/>
+          <w:color w:val="1F497D"/>
+          <w:sz w:val="22"/>
+          <w:szCs w:val="22"/>
+        </w:rPr>
+        <w:t>nodeJS</w:t>
+      </w:r>
+      <w:proofErr w:type="spellEnd"/>
+      <w:r>
+        <w:rPr>
+          <w:rFonts w:asciiTheme="minorHAnsi" w:hAnsiTheme="minorHAnsi" w:cstheme="minorBidi"/>
+          <w:color w:val="1F497D"/>
+          <w:sz w:val="22"/>
+          <w:szCs w:val="22"/>
+        </w:rPr>
+        <w:t xml:space="preserve"> and </w:t>
+      </w:r>
+      <w:proofErr w:type="spellStart"/>
+      <w:r>
+        <w:rPr>
+          <w:rFonts w:asciiTheme="minorHAnsi" w:hAnsiTheme="minorHAnsi" w:cstheme="minorBidi"/>
+          <w:color w:val="1F497D"/>
+          <w:sz w:val="22"/>
+          <w:szCs w:val="22"/>
+        </w:rPr>
+        <w:t>mongdb</w:t>
+      </w:r>
+      <w:proofErr w:type="spellEnd"/>
+      <w:r>
+        <w:rPr>
+          <w:rFonts w:asciiTheme="minorHAnsi" w:hAnsiTheme="minorHAnsi" w:cstheme="minorBidi"/>
+          <w:color w:val="1F497D"/>
+          <w:sz w:val="22"/>
+          <w:szCs w:val="22"/>
+        </w:rPr>
+        <w:t xml:space="preserve"> (press control m in the site to see mongo client). See </w:t>
+      </w:r>
+      <w:hyperlink r:id="rId19" w:history="1">
+        <w:r>
+          <w:rPr>
+            <w:rStyle w:val="Hyperlink"/>
+            <w:rFonts w:asciiTheme="minorHAnsi" w:hAnsiTheme="minorHAnsi" w:cstheme="minorBidi"/>
+            <w:sz w:val="22"/>
+            <w:szCs w:val="22"/>
+          </w:rPr>
+          <w:t>https://github.com/QHose/QRSMeteor</w:t>
+        </w:r>
+      </w:hyperlink>
+      <w:r>
+        <w:rPr>
+          <w:rFonts w:asciiTheme="minorHAnsi" w:hAnsiTheme="minorHAnsi" w:cstheme="minorBidi"/>
+          <w:color w:val="1F497D"/>
+          <w:sz w:val="22"/>
+          <w:szCs w:val="22"/>
+        </w:rPr>
+        <w:t xml:space="preserve"> </w:t>
+      </w:r>
+    </w:p>
+    <w:p>
+      <w:pPr>
+        <w:rPr>
+          <w:rFonts w:asciiTheme="minorHAnsi" w:hAnsiTheme="minorHAnsi" w:cstheme="minorBidi"/>
+          <w:color w:val="1F497D"/>
+          <w:sz w:val="22"/>
+          <w:szCs w:val="22"/>
+        </w:rPr>
+      </w:pPr>
+      <w:r>
+        <w:rPr>
+          <w:rFonts w:asciiTheme="minorHAnsi" w:hAnsiTheme="minorHAnsi" w:cstheme="minorBidi"/>
+          <w:color w:val="1F497D"/>
+          <w:sz w:val="22"/>
+          <w:szCs w:val="22"/>
+        </w:rPr>
+        <w:t>Please find some docs below (</w:t>
+      </w:r>
+      <w:r>
+        <w:rPr>
+          <w:rFonts w:asciiTheme="minorHAnsi" w:hAnsiTheme="minorHAnsi" w:cstheme="minorBidi"/>
+          <w:color w:val="1F497D"/>
+          <w:sz w:val="22"/>
+          <w:szCs w:val="22"/>
+        </w:rPr>
+        <w:t xml:space="preserve">see attachments). The API </w:t>
+      </w:r>
+      <w:proofErr w:type="gramStart"/>
+      <w:r>
+        <w:rPr>
+          <w:rFonts w:asciiTheme="minorHAnsi" w:hAnsiTheme="minorHAnsi" w:cstheme="minorBidi"/>
+          <w:color w:val="1F497D"/>
+          <w:sz w:val="22"/>
+          <w:szCs w:val="22"/>
+        </w:rPr>
+        <w:t>calls</w:t>
+      </w:r>
+      <w:r>
+        <w:rPr>
+          <w:rFonts w:asciiTheme="minorHAnsi" w:hAnsiTheme="minorHAnsi" w:cstheme="minorBidi"/>
+          <w:color w:val="1F497D"/>
+          <w:sz w:val="22"/>
+          <w:szCs w:val="22"/>
+        </w:rPr>
+        <w:t xml:space="preserve"> and source code</w:t>
+      </w:r>
+      <w:proofErr w:type="gramEnd"/>
+      <w:r>
+        <w:rPr>
+          <w:rFonts w:asciiTheme="minorHAnsi" w:hAnsiTheme="minorHAnsi" w:cstheme="minorBidi"/>
+          <w:color w:val="1F497D"/>
+          <w:sz w:val="22"/>
+          <w:szCs w:val="22"/>
+        </w:rPr>
+        <w:t xml:space="preserve"> </w:t>
+      </w:r>
+      <w:r>
+        <w:rPr>
+          <w:rFonts w:asciiTheme="minorHAnsi" w:hAnsiTheme="minorHAnsi" w:cstheme="minorBidi"/>
+          <w:color w:val="1F497D"/>
+          <w:sz w:val="22"/>
+          <w:szCs w:val="22"/>
+        </w:rPr>
+        <w:t xml:space="preserve">and </w:t>
+      </w:r>
+      <w:r>
+        <w:rPr>
+          <w:rFonts w:asciiTheme="minorHAnsi" w:hAnsiTheme="minorHAnsi" w:cstheme="minorBidi"/>
+          <w:color w:val="1F497D"/>
+          <w:sz w:val="22"/>
+          <w:szCs w:val="22"/>
+        </w:rPr>
+        <w:t>the sequence diagrams</w:t>
+      </w:r>
+      <w:r>
+        <w:rPr>
+          <w:rFonts w:asciiTheme="minorHAnsi" w:hAnsiTheme="minorHAnsi" w:cstheme="minorBidi"/>
+          <w:color w:val="1F497D"/>
+          <w:sz w:val="22"/>
+          <w:szCs w:val="22"/>
+        </w:rPr>
+        <w:t xml:space="preserve"> are</w:t>
+      </w:r>
+      <w:r>
+        <w:rPr>
+          <w:rFonts w:asciiTheme="minorHAnsi" w:hAnsiTheme="minorHAnsi" w:cstheme="minorBidi"/>
+          <w:color w:val="1F497D"/>
+          <w:sz w:val="22"/>
+          <w:szCs w:val="22"/>
+        </w:rPr>
+        <w:t xml:space="preserve"> explained in the API tab on </w:t>
+      </w:r>
+      <w:hyperlink r:id="rId20" w:history="1">
+        <w:r>
+          <w:rPr>
+            <w:rStyle w:val="Hyperlink"/>
+            <w:rFonts w:asciiTheme="minorHAnsi" w:hAnsiTheme="minorHAnsi" w:cstheme="minorBidi"/>
+            <w:sz w:val="22"/>
+            <w:szCs w:val="22"/>
+          </w:rPr>
+          <w:t>http://integration.qlik.com/documentation</w:t>
+        </w:r>
+      </w:hyperlink>
+      <w:r>
+        <w:rPr>
+          <w:rFonts w:asciiTheme="minorHAnsi" w:hAnsiTheme="minorHAnsi" w:cstheme="minorBidi"/>
+          <w:color w:val="1F497D"/>
+          <w:sz w:val="22"/>
+          <w:szCs w:val="22"/>
+        </w:rPr>
+        <w:t xml:space="preserve">. </w:t>
+      </w:r>
+    </w:p>
+    <w:p>
+      <w:pPr>
+        <w:rPr>
+          <w:rFonts w:asciiTheme="minorHAnsi" w:hAnsiTheme="minorHAnsi" w:cstheme="minorBidi"/>
+          <w:color w:val="1F497D"/>
+          <w:sz w:val="22"/>
+          <w:szCs w:val="22"/>
+        </w:rPr>
+      </w:pPr>
+    </w:p>
+    <w:p>
+      <w:pPr>
+        <w:rPr>
+          <w:rFonts w:asciiTheme="minorHAnsi" w:hAnsiTheme="minorHAnsi" w:cstheme="minorBidi"/>
+          <w:color w:val="1F497D"/>
+          <w:sz w:val="22"/>
+          <w:szCs w:val="22"/>
+        </w:rPr>
+      </w:pPr>
+      <w:r>
+        <w:rPr>
+          <w:rFonts w:asciiTheme="minorHAnsi" w:hAnsiTheme="minorHAnsi" w:cstheme="minorBidi"/>
+          <w:color w:val="1F497D"/>
+          <w:sz w:val="22"/>
+          <w:szCs w:val="22"/>
+        </w:rPr>
+        <w:t>Most of the front end is here in the UI folder.</w:t>
+      </w:r>
+    </w:p>
+    <w:p>
+      <w:pPr>
+        <w:rPr>
+          <w:rFonts w:asciiTheme="minorHAnsi" w:hAnsiTheme="minorHAnsi" w:cstheme="minorBidi"/>
+          <w:color w:val="1F497D"/>
+          <w:sz w:val="22"/>
+          <w:szCs w:val="22"/>
+        </w:rPr>
+      </w:pPr>
+    </w:p>
+    <w:p>
+      <w:pPr>
+        <w:rPr>
+          <w:rFonts w:asciiTheme="minorHAnsi" w:hAnsiTheme="minorHAnsi" w:cstheme="minorBidi"/>
+          <w:color w:val="1F497D"/>
+          <w:sz w:val="22"/>
+          <w:szCs w:val="22"/>
+        </w:rPr>
+      </w:pPr>
+      <w:r>
+        <w:rPr>
+          <w:rFonts w:asciiTheme="minorHAnsi" w:hAnsiTheme="minorHAnsi" w:cstheme="minorBidi"/>
+          <w:color w:val="1F497D"/>
+          <w:sz w:val="22"/>
+          <w:szCs w:val="22"/>
+        </w:rPr>
+        <w:t xml:space="preserve">The </w:t>
+      </w:r>
+      <w:proofErr w:type="spellStart"/>
+      <w:r>
+        <w:rPr>
+          <w:rFonts w:asciiTheme="minorHAnsi" w:hAnsiTheme="minorHAnsi" w:cstheme="minorBidi"/>
+          <w:color w:val="1F497D"/>
+          <w:sz w:val="22"/>
+          <w:szCs w:val="22"/>
+        </w:rPr>
+        <w:t>ui</w:t>
+      </w:r>
+      <w:proofErr w:type="spellEnd"/>
+      <w:r>
+        <w:rPr>
+          <w:rFonts w:asciiTheme="minorHAnsi" w:hAnsiTheme="minorHAnsi" w:cstheme="minorBidi"/>
+          <w:color w:val="1F497D"/>
+          <w:sz w:val="22"/>
+          <w:szCs w:val="22"/>
+        </w:rPr>
+        <w:t xml:space="preserve"> </w:t>
+      </w:r>
+      <w:proofErr w:type="gramStart"/>
+      <w:r>
+        <w:rPr>
+          <w:rFonts w:asciiTheme="minorHAnsi" w:hAnsiTheme="minorHAnsi" w:cstheme="minorBidi"/>
+          <w:color w:val="1F497D"/>
+          <w:sz w:val="22"/>
+          <w:szCs w:val="22"/>
+        </w:rPr>
+        <w:t>is based</w:t>
+      </w:r>
+      <w:proofErr w:type="gramEnd"/>
+      <w:r>
+        <w:rPr>
+          <w:rFonts w:asciiTheme="minorHAnsi" w:hAnsiTheme="minorHAnsi" w:cstheme="minorBidi"/>
+          <w:color w:val="1F497D"/>
+          <w:sz w:val="22"/>
+          <w:szCs w:val="22"/>
+        </w:rPr>
+        <w:t xml:space="preserve"> on some</w:t>
+      </w:r>
+      <w:r>
+        <w:rPr>
+          <w:rFonts w:asciiTheme="minorHAnsi" w:hAnsiTheme="minorHAnsi" w:cstheme="minorBidi"/>
+          <w:color w:val="1F497D"/>
+          <w:sz w:val="22"/>
+          <w:szCs w:val="22"/>
+        </w:rPr>
+        <w:t xml:space="preserve"> </w:t>
+      </w:r>
+      <w:proofErr w:type="spellStart"/>
+      <w:r>
+        <w:rPr>
+          <w:rFonts w:asciiTheme="minorHAnsi" w:hAnsiTheme="minorHAnsi" w:cstheme="minorBidi"/>
+          <w:color w:val="1F497D"/>
+          <w:sz w:val="22"/>
+          <w:szCs w:val="22"/>
+        </w:rPr>
+        <w:t>blazejs</w:t>
+      </w:r>
+      <w:proofErr w:type="spellEnd"/>
+      <w:r>
+        <w:rPr>
+          <w:rFonts w:asciiTheme="minorHAnsi" w:hAnsiTheme="minorHAnsi" w:cstheme="minorBidi"/>
+          <w:color w:val="1F497D"/>
+          <w:sz w:val="22"/>
+          <w:szCs w:val="22"/>
+        </w:rPr>
+        <w:t xml:space="preserve"> templates in the layout folder. The router.js maps a route (a </w:t>
+      </w:r>
+      <w:proofErr w:type="spellStart"/>
+      <w:proofErr w:type="gramStart"/>
+      <w:r>
+        <w:rPr>
+          <w:rFonts w:asciiTheme="minorHAnsi" w:hAnsiTheme="minorHAnsi" w:cstheme="minorBidi"/>
+          <w:color w:val="1F497D"/>
+          <w:sz w:val="22"/>
+          <w:szCs w:val="22"/>
+        </w:rPr>
+        <w:t>url</w:t>
+      </w:r>
+      <w:proofErr w:type="spellEnd"/>
+      <w:proofErr w:type="gramEnd"/>
+      <w:r>
+        <w:rPr>
+          <w:rFonts w:asciiTheme="minorHAnsi" w:hAnsiTheme="minorHAnsi" w:cstheme="minorBidi"/>
+          <w:color w:val="1F497D"/>
+          <w:sz w:val="22"/>
+          <w:szCs w:val="22"/>
+        </w:rPr>
+        <w:t xml:space="preserve"> path) to a specific template.</w:t>
+      </w:r>
+    </w:p>
+    <w:p>
+      <w:pPr>
+        <w:rPr>
+          <w:rFonts w:asciiTheme="minorHAnsi" w:hAnsiTheme="minorHAnsi" w:cstheme="minorBidi"/>
+          <w:color w:val="1F497D"/>
+          <w:sz w:val="22"/>
+          <w:szCs w:val="22"/>
+        </w:rPr>
+      </w:pPr>
+    </w:p>
+    <w:p>
+      <w:pPr>
+        <w:rPr>
+          <w:rFonts w:asciiTheme="minorHAnsi" w:hAnsiTheme="minorHAnsi" w:cstheme="minorBidi"/>
+          <w:color w:val="1F497D"/>
+          <w:sz w:val="22"/>
+          <w:szCs w:val="22"/>
+        </w:rPr>
+      </w:pPr>
+      <w:r>
+        <w:rPr>
+          <w:rFonts w:asciiTheme="minorHAnsi" w:hAnsiTheme="minorHAnsi" w:cstheme="minorBidi"/>
+          <w:noProof/>
+          <w:color w:val="1F497D"/>
+          <w:sz w:val="22"/>
+          <w:szCs w:val="22"/>
+        </w:rPr>
+        <w:drawing>
+          <wp:inline distT="0" distB="0" distL="0" distR="0">
+            <wp:extent cx="1700530" cy="3329305"/>
+            <wp:effectExtent l="0" t="0" r="0" b="4445"/>
+            <wp:docPr id="12" name="Picture 12"/>
+            <wp:cNvGraphicFramePr>
+              <a:graphicFrameLocks xmlns:a="http://schemas.openxmlformats.org/drawingml/2006/main" noChangeAspect="1"/>
+            </wp:cNvGraphicFramePr>
+            <a:graphic xmlns:a="http://schemas.openxmlformats.org/drawingml/2006/main">
+              <a:graphicData uri="http://schemas.openxmlformats.org/drawingml/2006/picture">
+                <pic:pic xmlns:pic="http://schemas.openxmlformats.org/drawingml/2006/picture">
+                  <pic:nvPicPr>
+                    <pic:cNvPr id="0" name="Picture 2"/>
+                    <pic:cNvPicPr>
+                      <a:picLocks noChangeAspect="1" noChangeArrowheads="1"/>
+                    </pic:cNvPicPr>
+                  </pic:nvPicPr>
+                  <pic:blipFill>
+                    <a:blip r:embed="rId21">
+                      <a:extLst>
+                        <a:ext uri="{28A0092B-C50C-407E-A947-70E740481C1C}">
+                          <a14:useLocalDpi xmlns:a14="http://schemas.microsoft.com/office/drawing/2010/main" val="0"/>
+                        </a:ext>
+                      </a:extLst>
+                    </a:blip>
+                    <a:srcRect/>
+                    <a:stretch>
+                      <a:fillRect/>
+                    </a:stretch>
+                  </pic:blipFill>
+                  <pic:spPr bwMode="auto">
+                    <a:xfrm>
+                      <a:off x="0" y="0"/>
+                      <a:ext cx="1700530" cy="3329305"/>
+                    </a:xfrm>
+                    <a:prstGeom prst="rect">
+                      <a:avLst/>
+                    </a:prstGeom>
+                    <a:noFill/>
+                    <a:ln>
+                      <a:noFill/>
+                    </a:ln>
+                  </pic:spPr>
+                </pic:pic>
+              </a:graphicData>
+            </a:graphic>
+          </wp:inline>
+        </w:drawing>
+      </w:r>
+    </w:p>
+    <w:p>
+      <w:pPr>
+        <w:rPr>
+          <w:rFonts w:asciiTheme="minorHAnsi" w:hAnsiTheme="minorHAnsi" w:cstheme="minorBidi"/>
+          <w:color w:val="1F497D"/>
+          <w:sz w:val="22"/>
+          <w:szCs w:val="22"/>
+        </w:rPr>
+      </w:pPr>
+    </w:p>
+    <w:p>
+      <w:pPr>
+        <w:pStyle w:val="ListParagraph"/>
+        <w:numPr>
+          <w:ilvl w:val="0"/>
+          <w:numId w:val="5"/>
+        </w:numPr>
+        <w:rPr>
+          <w:rFonts w:asciiTheme="minorHAnsi" w:hAnsiTheme="minorHAnsi" w:cstheme="minorBidi"/>
+          <w:color w:val="1F497D"/>
+          <w:sz w:val="22"/>
+          <w:szCs w:val="22"/>
+        </w:rPr>
+      </w:pPr>
+      <w:r>
+        <w:rPr>
+          <w:rFonts w:asciiTheme="minorHAnsi" w:hAnsiTheme="minorHAnsi" w:cstheme="minorBidi"/>
+          <w:color w:val="1F497D"/>
+          <w:sz w:val="22"/>
+          <w:szCs w:val="22"/>
+        </w:rPr>
+        <w:t xml:space="preserve">Generation is the </w:t>
+      </w:r>
+      <w:proofErr w:type="spellStart"/>
+      <w:r>
+        <w:rPr>
+          <w:rFonts w:asciiTheme="minorHAnsi" w:hAnsiTheme="minorHAnsi" w:cstheme="minorBidi"/>
+          <w:color w:val="1F497D"/>
+          <w:sz w:val="22"/>
+          <w:szCs w:val="22"/>
+        </w:rPr>
+        <w:t>saas</w:t>
+      </w:r>
+      <w:proofErr w:type="spellEnd"/>
+      <w:r>
+        <w:rPr>
+          <w:rFonts w:asciiTheme="minorHAnsi" w:hAnsiTheme="minorHAnsi" w:cstheme="minorBidi"/>
+          <w:color w:val="1F497D"/>
+          <w:sz w:val="22"/>
+          <w:szCs w:val="22"/>
+        </w:rPr>
+        <w:t xml:space="preserve"> demo</w:t>
+      </w:r>
+    </w:p>
+    <w:p>
+      <w:pPr>
+        <w:pStyle w:val="ListParagraph"/>
+        <w:numPr>
+          <w:ilvl w:val="0"/>
+          <w:numId w:val="5"/>
+        </w:numPr>
+        <w:rPr>
+          <w:rFonts w:asciiTheme="minorHAnsi" w:hAnsiTheme="minorHAnsi" w:cstheme="minorBidi"/>
+          <w:color w:val="1F497D"/>
+          <w:sz w:val="22"/>
+          <w:szCs w:val="22"/>
+        </w:rPr>
+      </w:pPr>
+      <w:r>
+        <w:rPr>
+          <w:rFonts w:asciiTheme="minorHAnsi" w:hAnsiTheme="minorHAnsi" w:cstheme="minorBidi"/>
+          <w:color w:val="1F497D"/>
+          <w:sz w:val="22"/>
+          <w:szCs w:val="22"/>
+        </w:rPr>
+        <w:t xml:space="preserve">Impress are the all the slides (impress.js is the slideshow when you start the multi-tenant demo, </w:t>
+      </w:r>
+      <w:proofErr w:type="spellStart"/>
+      <w:r>
+        <w:rPr>
+          <w:rFonts w:asciiTheme="minorHAnsi" w:hAnsiTheme="minorHAnsi" w:cstheme="minorBidi"/>
+          <w:color w:val="1F497D"/>
+          <w:sz w:val="22"/>
+          <w:szCs w:val="22"/>
+        </w:rPr>
+        <w:t>ppt_integration</w:t>
+      </w:r>
+      <w:proofErr w:type="spellEnd"/>
+      <w:r>
+        <w:rPr>
+          <w:rFonts w:asciiTheme="minorHAnsi" w:hAnsiTheme="minorHAnsi" w:cstheme="minorBidi"/>
+          <w:color w:val="1F497D"/>
+          <w:sz w:val="22"/>
+          <w:szCs w:val="22"/>
+        </w:rPr>
+        <w:t xml:space="preserve"> is the slide generator)</w:t>
+      </w:r>
+    </w:p>
+    <w:p>
+      <w:pPr>
+        <w:pStyle w:val="ListParagraph"/>
+        <w:numPr>
+          <w:ilvl w:val="0"/>
+          <w:numId w:val="5"/>
+        </w:numPr>
+        <w:rPr>
+          <w:rFonts w:asciiTheme="minorHAnsi" w:hAnsiTheme="minorHAnsi" w:cstheme="minorBidi"/>
+          <w:color w:val="1F497D"/>
+          <w:sz w:val="22"/>
+          <w:szCs w:val="22"/>
+        </w:rPr>
+      </w:pPr>
+      <w:r>
+        <w:rPr>
+          <w:rFonts w:asciiTheme="minorHAnsi" w:hAnsiTheme="minorHAnsi" w:cstheme="minorBidi"/>
+          <w:color w:val="1F497D"/>
+          <w:sz w:val="22"/>
+          <w:szCs w:val="22"/>
+        </w:rPr>
+        <w:t xml:space="preserve">Pages are the documentation pages </w:t>
+      </w:r>
+    </w:p>
+    <w:p>
+      <w:pPr>
+        <w:pStyle w:val="ListParagraph"/>
+        <w:numPr>
+          <w:ilvl w:val="0"/>
+          <w:numId w:val="5"/>
+        </w:numPr>
+        <w:rPr>
+          <w:rFonts w:asciiTheme="minorHAnsi" w:hAnsiTheme="minorHAnsi" w:cstheme="minorBidi"/>
+          <w:color w:val="1F497D"/>
+          <w:sz w:val="22"/>
+          <w:szCs w:val="22"/>
+        </w:rPr>
+      </w:pPr>
+      <w:r>
+        <w:rPr>
+          <w:rFonts w:asciiTheme="minorHAnsi" w:hAnsiTheme="minorHAnsi" w:cstheme="minorBidi"/>
+          <w:color w:val="1F497D"/>
+          <w:sz w:val="22"/>
+          <w:szCs w:val="22"/>
+        </w:rPr>
+        <w:t xml:space="preserve">Use cases is the use case overview, the landing page and contains the </w:t>
+      </w:r>
+      <w:proofErr w:type="spellStart"/>
+      <w:r>
+        <w:rPr>
+          <w:rFonts w:asciiTheme="minorHAnsi" w:hAnsiTheme="minorHAnsi" w:cstheme="minorBidi"/>
+          <w:color w:val="1F497D"/>
+          <w:sz w:val="22"/>
+          <w:szCs w:val="22"/>
+        </w:rPr>
+        <w:t>self service</w:t>
+      </w:r>
+      <w:proofErr w:type="spellEnd"/>
+      <w:r>
+        <w:rPr>
+          <w:rFonts w:asciiTheme="minorHAnsi" w:hAnsiTheme="minorHAnsi" w:cstheme="minorBidi"/>
+          <w:color w:val="1F497D"/>
+          <w:sz w:val="22"/>
+          <w:szCs w:val="22"/>
+        </w:rPr>
+        <w:t xml:space="preserve"> use case </w:t>
+      </w:r>
+    </w:p>
+    <w:p>
+      <w:pPr>
+        <w:pStyle w:val="ListParagraph"/>
+        <w:numPr>
+          <w:ilvl w:val="0"/>
+          <w:numId w:val="5"/>
+        </w:numPr>
+        <w:rPr>
+          <w:rFonts w:asciiTheme="minorHAnsi" w:hAnsiTheme="minorHAnsi" w:cstheme="minorBidi"/>
+          <w:color w:val="1F497D"/>
+          <w:sz w:val="22"/>
+          <w:szCs w:val="22"/>
+        </w:rPr>
+      </w:pPr>
+      <w:proofErr w:type="gramStart"/>
+      <w:r>
+        <w:rPr>
+          <w:rFonts w:asciiTheme="minorHAnsi" w:hAnsiTheme="minorHAnsi" w:cstheme="minorBidi"/>
+          <w:color w:val="1F497D"/>
+          <w:sz w:val="22"/>
+          <w:szCs w:val="22"/>
+        </w:rPr>
+        <w:t>Also</w:t>
+      </w:r>
+      <w:proofErr w:type="gramEnd"/>
+      <w:r>
+        <w:rPr>
+          <w:rFonts w:asciiTheme="minorHAnsi" w:hAnsiTheme="minorHAnsi" w:cstheme="minorBidi"/>
+          <w:color w:val="1F497D"/>
+          <w:sz w:val="22"/>
+          <w:szCs w:val="22"/>
+        </w:rPr>
+        <w:t xml:space="preserve"> note the uihelpers.js in the </w:t>
+      </w:r>
+      <w:proofErr w:type="spellStart"/>
+      <w:r>
+        <w:rPr>
+          <w:rFonts w:asciiTheme="minorHAnsi" w:hAnsiTheme="minorHAnsi" w:cstheme="minorBidi"/>
+          <w:color w:val="1F497D"/>
+          <w:sz w:val="22"/>
+          <w:szCs w:val="22"/>
+        </w:rPr>
+        <w:t>ui</w:t>
+      </w:r>
+      <w:proofErr w:type="spellEnd"/>
+      <w:r>
+        <w:rPr>
+          <w:rFonts w:asciiTheme="minorHAnsi" w:hAnsiTheme="minorHAnsi" w:cstheme="minorBidi"/>
+          <w:color w:val="1F497D"/>
+          <w:sz w:val="22"/>
+          <w:szCs w:val="22"/>
+        </w:rPr>
+        <w:t xml:space="preserve"> root folder. This file contains {{helpers}} that </w:t>
+      </w:r>
+      <w:proofErr w:type="gramStart"/>
+      <w:r>
+        <w:rPr>
+          <w:rFonts w:asciiTheme="minorHAnsi" w:hAnsiTheme="minorHAnsi" w:cstheme="minorBidi"/>
+          <w:color w:val="1F497D"/>
+          <w:sz w:val="22"/>
+          <w:szCs w:val="22"/>
+        </w:rPr>
+        <w:t>can be used</w:t>
+      </w:r>
+      <w:proofErr w:type="gramEnd"/>
+      <w:r>
+        <w:rPr>
+          <w:rFonts w:asciiTheme="minorHAnsi" w:hAnsiTheme="minorHAnsi" w:cstheme="minorBidi"/>
+          <w:color w:val="1F497D"/>
+          <w:sz w:val="22"/>
+          <w:szCs w:val="22"/>
+        </w:rPr>
+        <w:t xml:space="preserve"> in any template. E.g. for the path to videos or the </w:t>
+      </w:r>
+      <w:proofErr w:type="spellStart"/>
+      <w:proofErr w:type="gramStart"/>
+      <w:r>
+        <w:rPr>
+          <w:rFonts w:asciiTheme="minorHAnsi" w:hAnsiTheme="minorHAnsi" w:cstheme="minorBidi"/>
+          <w:color w:val="1F497D"/>
+          <w:sz w:val="22"/>
+          <w:szCs w:val="22"/>
+        </w:rPr>
+        <w:t>url</w:t>
+      </w:r>
+      <w:proofErr w:type="spellEnd"/>
+      <w:proofErr w:type="gramEnd"/>
+      <w:r>
+        <w:rPr>
+          <w:rFonts w:asciiTheme="minorHAnsi" w:hAnsiTheme="minorHAnsi" w:cstheme="minorBidi"/>
+          <w:color w:val="1F497D"/>
+          <w:sz w:val="22"/>
+          <w:szCs w:val="22"/>
+        </w:rPr>
+        <w:t xml:space="preserve"> for Qlik Sense. This file and the </w:t>
+      </w:r>
+      <w:hyperlink r:id="rId22" w:anchor="L59" w:history="1">
+        <w:r>
+          <w:rPr>
+            <w:rStyle w:val="Hyperlink"/>
+            <w:rFonts w:ascii="Calibri" w:hAnsi="Calibri" w:cs="Calibri"/>
+            <w:sz w:val="22"/>
+            <w:szCs w:val="22"/>
+            <w:lang w:val="x-none"/>
+          </w:rPr>
+          <w:t>\imports\</w:t>
+        </w:r>
+        <w:proofErr w:type="spellStart"/>
+        <w:r>
+          <w:rPr>
+            <w:rStyle w:val="Hyperlink"/>
+            <w:rFonts w:ascii="Calibri" w:hAnsi="Calibri" w:cs="Calibri"/>
+            <w:sz w:val="22"/>
+            <w:szCs w:val="22"/>
+            <w:lang w:val="x-none"/>
+          </w:rPr>
+          <w:t>api</w:t>
+        </w:r>
+        <w:proofErr w:type="spellEnd"/>
+        <w:r>
+          <w:rPr>
+            <w:rStyle w:val="Hyperlink"/>
+            <w:rFonts w:ascii="Calibri" w:hAnsi="Calibri" w:cs="Calibri"/>
+            <w:sz w:val="22"/>
+            <w:szCs w:val="22"/>
+            <w:lang w:val="x-none"/>
+          </w:rPr>
+          <w:t>\config.js</w:t>
+        </w:r>
+      </w:hyperlink>
+      <w:r>
+        <w:rPr>
+          <w:rStyle w:val="Hyperlink"/>
+          <w:rFonts w:ascii="Calibri" w:hAnsi="Calibri" w:cs="Calibri"/>
+          <w:sz w:val="22"/>
+          <w:szCs w:val="22"/>
+        </w:rPr>
+        <w:t xml:space="preserve"> </w:t>
+      </w:r>
+      <w:r>
+        <w:rPr>
+          <w:rFonts w:asciiTheme="minorHAnsi" w:hAnsiTheme="minorHAnsi" w:cstheme="minorBidi"/>
+          <w:color w:val="1F497D"/>
+          <w:sz w:val="22"/>
+          <w:szCs w:val="22"/>
+        </w:rPr>
+        <w:t xml:space="preserve">load </w:t>
+      </w:r>
+      <w:proofErr w:type="gramStart"/>
+      <w:r>
+        <w:rPr>
+          <w:rFonts w:asciiTheme="minorHAnsi" w:hAnsiTheme="minorHAnsi" w:cstheme="minorBidi"/>
+          <w:color w:val="1F497D"/>
+          <w:sz w:val="22"/>
+          <w:szCs w:val="22"/>
+        </w:rPr>
+        <w:t>a lot</w:t>
+      </w:r>
+      <w:proofErr w:type="gramEnd"/>
+      <w:r>
+        <w:rPr>
+          <w:rFonts w:asciiTheme="minorHAnsi" w:hAnsiTheme="minorHAnsi" w:cstheme="minorBidi"/>
+          <w:color w:val="1F497D"/>
+          <w:sz w:val="22"/>
+          <w:szCs w:val="22"/>
+        </w:rPr>
+        <w:t xml:space="preserve"> of its settings from the settings-</w:t>
+      </w:r>
+      <w:proofErr w:type="spellStart"/>
+      <w:r>
+        <w:rPr>
+          <w:rFonts w:asciiTheme="minorHAnsi" w:hAnsiTheme="minorHAnsi" w:cstheme="minorBidi"/>
+          <w:color w:val="1F497D"/>
+          <w:sz w:val="22"/>
+          <w:szCs w:val="22"/>
+        </w:rPr>
+        <w:t>production.json</w:t>
+      </w:r>
+      <w:proofErr w:type="spellEnd"/>
+      <w:r>
+        <w:rPr>
+          <w:rFonts w:asciiTheme="minorHAnsi" w:hAnsiTheme="minorHAnsi" w:cstheme="minorBidi"/>
+          <w:color w:val="1F497D"/>
+          <w:sz w:val="22"/>
+          <w:szCs w:val="22"/>
+        </w:rPr>
+        <w:t xml:space="preserve"> in the QRSMETEOR root folder. </w:t>
+      </w:r>
+    </w:p>
+    <w:p>
+      <w:pPr>
+        <w:pStyle w:val="ListParagraph"/>
+        <w:numPr>
+          <w:ilvl w:val="0"/>
+          <w:numId w:val="5"/>
+        </w:numPr>
+        <w:rPr>
+          <w:rFonts w:asciiTheme="minorHAnsi" w:hAnsiTheme="minorHAnsi" w:cstheme="minorBidi"/>
+          <w:color w:val="1F497D"/>
+          <w:sz w:val="22"/>
+          <w:szCs w:val="22"/>
+        </w:rPr>
+      </w:pPr>
+      <w:r>
+        <w:rPr>
+          <w:rFonts w:asciiTheme="minorHAnsi" w:hAnsiTheme="minorHAnsi" w:cstheme="minorBidi"/>
+          <w:color w:val="1F497D"/>
+          <w:sz w:val="22"/>
+          <w:szCs w:val="22"/>
+        </w:rPr>
+        <w:t xml:space="preserve">The source and approach is also </w:t>
+      </w:r>
+      <w:proofErr w:type="spellStart"/>
+      <w:r>
+        <w:rPr>
+          <w:rFonts w:asciiTheme="minorHAnsi" w:hAnsiTheme="minorHAnsi" w:cstheme="minorBidi"/>
+          <w:color w:val="1F497D"/>
+          <w:sz w:val="22"/>
+          <w:szCs w:val="22"/>
+        </w:rPr>
+        <w:t>documentated</w:t>
+      </w:r>
+      <w:proofErr w:type="spellEnd"/>
+      <w:r>
+        <w:rPr>
+          <w:rFonts w:asciiTheme="minorHAnsi" w:hAnsiTheme="minorHAnsi" w:cstheme="minorBidi"/>
+          <w:color w:val="1F497D"/>
+          <w:sz w:val="22"/>
+          <w:szCs w:val="22"/>
+        </w:rPr>
+        <w:t xml:space="preserve"> in the </w:t>
+      </w:r>
+      <w:hyperlink r:id="rId23" w:history="1">
+        <w:r>
+          <w:rPr>
+            <w:rStyle w:val="Hyperlink"/>
+            <w:rFonts w:asciiTheme="minorHAnsi" w:hAnsiTheme="minorHAnsi" w:cstheme="minorBidi"/>
+            <w:sz w:val="22"/>
+            <w:szCs w:val="22"/>
+          </w:rPr>
+          <w:t>slide generator</w:t>
+        </w:r>
+      </w:hyperlink>
+      <w:bookmarkStart w:id="0" w:name="_GoBack"/>
+      <w:bookmarkEnd w:id="0"/>
+    </w:p>
+    <w:p>
+      <w:pPr>
+        <w:rPr>
+          <w:rFonts w:asciiTheme="minorHAnsi" w:hAnsiTheme="minorHAnsi" w:cstheme="minorBidi"/>
+          <w:color w:val="1F497D"/>
+          <w:sz w:val="22"/>
+          <w:szCs w:val="22"/>
+        </w:rPr>
+      </w:pPr>
+    </w:p>
+    <w:p>
+      <w:pPr>
+        <w:rPr>
+          <w:rFonts w:asciiTheme="minorHAnsi" w:hAnsiTheme="minorHAnsi" w:cstheme="minorBidi"/>
+          <w:color w:val="1F497D"/>
+          <w:sz w:val="22"/>
+          <w:szCs w:val="22"/>
+        </w:rPr>
+      </w:pPr>
+      <w:r>
+        <w:rPr>
+          <w:rFonts w:asciiTheme="minorHAnsi" w:hAnsiTheme="minorHAnsi" w:cstheme="minorBidi"/>
+          <w:color w:val="1F497D"/>
+          <w:sz w:val="22"/>
+          <w:szCs w:val="22"/>
+        </w:rPr>
+        <w:t>All images are in the images folder</w:t>
+      </w:r>
+    </w:p>
+    <w:p>
+      <w:pPr>
+        <w:rPr>
+          <w:rFonts w:asciiTheme="minorHAnsi" w:hAnsiTheme="minorHAnsi" w:cstheme="minorBidi"/>
+          <w:color w:val="1F497D"/>
+          <w:sz w:val="22"/>
+          <w:szCs w:val="22"/>
+        </w:rPr>
+      </w:pPr>
+      <w:r>
+        <w:rPr>
+          <w:rFonts w:asciiTheme="minorHAnsi" w:hAnsiTheme="minorHAnsi" w:cstheme="minorBidi"/>
+          <w:noProof/>
+          <w:color w:val="1F497D"/>
+          <w:sz w:val="22"/>
+          <w:szCs w:val="22"/>
+        </w:rPr>
+        <w:drawing>
+          <wp:inline distT="0" distB="0" distL="0" distR="0">
+            <wp:extent cx="5701030" cy="4110355"/>
+            <wp:effectExtent l="0" t="0" r="0" b="4445"/>
+            <wp:docPr id="11" name="Picture 11"/>
+            <wp:cNvGraphicFramePr>
+              <a:graphicFrameLocks xmlns:a="http://schemas.openxmlformats.org/drawingml/2006/main" noChangeAspect="1"/>
+            </wp:cNvGraphicFramePr>
+            <a:graphic xmlns:a="http://schemas.openxmlformats.org/drawingml/2006/main">
+              <a:graphicData uri="http://schemas.openxmlformats.org/drawingml/2006/picture">
+                <pic:pic xmlns:pic="http://schemas.openxmlformats.org/drawingml/2006/picture">
+                  <pic:nvPicPr>
+                    <pic:cNvPr id="0" name="Picture 1"/>
+                    <pic:cNvPicPr>
+                      <a:picLocks noChangeAspect="1" noChangeArrowheads="1"/>
+                    </pic:cNvPicPr>
+                  </pic:nvPicPr>
+                  <pic:blipFill>
+                    <a:blip r:embed="rId24">
+                      <a:extLst>
+                        <a:ext uri="{28A0092B-C50C-407E-A947-70E740481C1C}">
+                          <a14:useLocalDpi xmlns:a14="http://schemas.microsoft.com/office/drawing/2010/main" val="0"/>
+                        </a:ext>
+                      </a:extLst>
+                    </a:blip>
+                    <a:srcRect/>
+                    <a:stretch>
+                      <a:fillRect/>
+                    </a:stretch>
+                  </pic:blipFill>
+                  <pic:spPr bwMode="auto">
+                    <a:xfrm>
+                      <a:off x="0" y="0"/>
+                      <a:ext cx="5701030" cy="4110355"/>
+                    </a:xfrm>
+                    <a:prstGeom prst="rect">
+                      <a:avLst/>
+                    </a:prstGeom>
+                    <a:noFill/>
+                    <a:ln>
+                      <a:noFill/>
+                    </a:ln>
+                  </pic:spPr>
+                </pic:pic>
+              </a:graphicData>
+            </a:graphic>
+          </wp:inline>
+        </w:drawing>
+      </w:r>
+    </w:p>
+    <w:p>
+      <w:pPr>
         <w:pStyle w:val="NormalWeb"/>
         <w:spacing w:before="0" w:beforeAutospacing="0" w:after="0" w:afterAutospacing="0"/>
         <w:rPr>
           <w:rFonts w:ascii="Calibri" w:hAnsi="Calibri" w:cs="Calibri"/>
-          <w:sz w:val="22"/>
-          <w:szCs w:val="22"/>
-          <w:lang w:val="x-none"/>
-        </w:rPr>
-      </w:pPr>
-      <w:hyperlink r:id="rId19" w:anchor="L21" w:history="1">
+          <w:color w:val="2E75B5"/>
+          <w:sz w:val="28"/>
+          <w:szCs w:val="28"/>
+          <w:lang w:val="x-none"/>
+        </w:rPr>
+      </w:pPr>
+    </w:p>
+    <w:p>
+      <w:pPr>
+        <w:pStyle w:val="NormalWeb"/>
+        <w:spacing w:before="0" w:beforeAutospacing="0" w:after="0" w:afterAutospacing="0"/>
+        <w:rPr>
+          <w:rFonts w:ascii="Calibri" w:hAnsi="Calibri" w:cs="Calibri"/>
+          <w:sz w:val="22"/>
+          <w:szCs w:val="22"/>
+          <w:lang w:val="x-none"/>
+        </w:rPr>
+      </w:pPr>
+      <w:hyperlink r:id="rId25" w:anchor="L21" w:history="1">
         <w:r>
           <w:rPr>
             <w:rStyle w:val="Hyperlink"/>
@@ -1477,16 +2502,7 @@
                 <w:szCs w:val="22"/>
                 <w:lang w:val="x-none"/>
               </w:rPr>
-              <w:t xml:space="preserve">This </w:t>
-            </w:r>
-            <w:r>
-              <w:rPr>
-                <w:rFonts w:ascii="Calibri" w:hAnsi="Calibri" w:cs="Calibri"/>
-                <w:sz w:val="22"/>
-                <w:szCs w:val="22"/>
-                <w:lang w:val="x-none"/>
-              </w:rPr>
-              <w:t>function is a loop, in which we iterate:</w:t>
+              <w:t>This function is a loop, in which we iterate:</w:t>
             </w:r>
           </w:p>
           <w:p>
@@ -1597,7 +2613,7 @@
                           </pic:cNvPicPr>
                         </pic:nvPicPr>
                         <pic:blipFill>
-                          <a:blip r:embed="rId20">
+                          <a:blip r:embed="rId26">
                             <a:extLst>
                               <a:ext uri="{28A0092B-C50C-407E-A947-70E740481C1C}">
                                 <a14:useLocalDpi xmlns:a14="http://schemas.microsoft.com/office/drawing/2010/main" val="0"/>
@@ -1683,7 +2699,7 @@
           <w:szCs w:val="22"/>
         </w:rPr>
       </w:pPr>
-      <w:hyperlink r:id="rId21" w:anchor="L33" w:history="1">
+      <w:hyperlink r:id="rId27" w:anchor="L33" w:history="1">
         <w:r>
           <w:rPr>
             <w:rStyle w:val="Hyperlink"/>
@@ -1711,7 +2727,25 @@
           <w:sz w:val="22"/>
           <w:szCs w:val="22"/>
         </w:rPr>
-        <w:t>Do not look at the logging code, that is just that you can see all the generated REST Calls in the demo tool. The key part is here:</w:t>
+        <w:t xml:space="preserve">Do not look at the logging </w:t>
+      </w:r>
+      <w:proofErr w:type="gramStart"/>
+      <w:r>
+        <w:rPr>
+          <w:rFonts w:ascii="Calibri" w:hAnsi="Calibri" w:cs="Calibri"/>
+          <w:sz w:val="22"/>
+          <w:szCs w:val="22"/>
+        </w:rPr>
+        <w:t>code, that</w:t>
+      </w:r>
+      <w:proofErr w:type="gramEnd"/>
+      <w:r>
+        <w:rPr>
+          <w:rFonts w:ascii="Calibri" w:hAnsi="Calibri" w:cs="Calibri"/>
+          <w:sz w:val="22"/>
+          <w:szCs w:val="22"/>
+        </w:rPr>
+        <w:t xml:space="preserve"> is just that you can see all the generated REST Calls in the demo tool. The key part is here:</w:t>
       </w:r>
     </w:p>
     <w:tbl>
@@ -1766,7 +2800,7 @@
                 <w:rFonts w:eastAsia="Times New Roman"/>
               </w:rPr>
             </w:pPr>
-            <w:hyperlink r:id="rId22" w:anchor="L48" w:history="1">
+            <w:hyperlink r:id="rId28" w:anchor="L48" w:history="1">
               <w:r>
                 <w:rPr>
                   <w:rStyle w:val="Hyperlink"/>
@@ -1790,7 +2824,7 @@
                 <w:rFonts w:eastAsia="Times New Roman"/>
               </w:rPr>
             </w:pPr>
-            <w:hyperlink r:id="rId23" w:anchor="L278" w:history="1">
+            <w:hyperlink r:id="rId29" w:anchor="L278" w:history="1">
               <w:r>
                 <w:rPr>
                   <w:rStyle w:val="Hyperlink"/>
@@ -1814,7 +2848,7 @@
                 <w:rFonts w:eastAsia="Times New Roman"/>
               </w:rPr>
             </w:pPr>
-            <w:hyperlink r:id="rId24" w:anchor="L69" w:history="1">
+            <w:hyperlink r:id="rId30" w:anchor="L69" w:history="1">
               <w:r>
                 <w:rPr>
                   <w:rStyle w:val="Hyperlink"/>
@@ -1831,7 +2865,25 @@
                 <w:sz w:val="22"/>
                 <w:szCs w:val="22"/>
               </w:rPr>
-              <w:t xml:space="preserve"> (using Engine API via Qsocks)</w:t>
+              <w:t xml:space="preserve"> (using Engine API via </w:t>
+            </w:r>
+            <w:proofErr w:type="spellStart"/>
+            <w:r>
+              <w:rPr>
+                <w:rFonts w:ascii="Calibri" w:eastAsia="Times New Roman" w:hAnsi="Calibri" w:cs="Calibri"/>
+                <w:sz w:val="22"/>
+                <w:szCs w:val="22"/>
+              </w:rPr>
+              <w:t>Qsocks</w:t>
+            </w:r>
+            <w:proofErr w:type="spellEnd"/>
+            <w:r>
+              <w:rPr>
+                <w:rFonts w:ascii="Calibri" w:eastAsia="Times New Roman" w:hAnsi="Calibri" w:cs="Calibri"/>
+                <w:sz w:val="22"/>
+                <w:szCs w:val="22"/>
+              </w:rPr>
+              <w:t>)</w:t>
             </w:r>
           </w:p>
           <w:p>
@@ -1846,7 +2898,7 @@
                 <w:rFonts w:eastAsia="Times New Roman"/>
               </w:rPr>
             </w:pPr>
-            <w:hyperlink r:id="rId25" w:anchor="L376" w:history="1">
+            <w:hyperlink r:id="rId31" w:anchor="L376" w:history="1">
               <w:r>
                 <w:rPr>
                   <w:rStyle w:val="Hyperlink"/>
@@ -1903,7 +2955,7 @@
                           </pic:cNvPicPr>
                         </pic:nvPicPr>
                         <pic:blipFill>
-                          <a:blip r:embed="rId26">
+                          <a:blip r:embed="rId32">
                             <a:extLst>
                               <a:ext uri="{28A0092B-C50C-407E-A947-70E740481C1C}">
                                 <a14:useLocalDpi xmlns:a14="http://schemas.microsoft.com/office/drawing/2010/main" val="0"/>
@@ -2008,7 +3060,7 @@
           <w:lang w:val="x-none"/>
         </w:rPr>
       </w:pPr>
-      <w:hyperlink r:id="rId27" w:anchor="L332" w:history="1">
+      <w:hyperlink r:id="rId33" w:anchor="L332" w:history="1">
         <w:r>
           <w:rPr>
             <w:rStyle w:val="Hyperlink"/>
@@ -2032,7 +3084,7 @@
           <w:lang w:val="x-none"/>
         </w:rPr>
       </w:pPr>
-      <w:hyperlink r:id="rId28" w:anchor="L332" w:history="1">
+      <w:hyperlink r:id="rId34" w:anchor="L332" w:history="1">
         <w:r>
           <w:rPr>
             <w:rStyle w:val="Hyperlink"/>
@@ -2107,17 +3159,7 @@
           <w:szCs w:val="28"/>
           <w:lang w:val="x-none"/>
         </w:rPr>
-        <w:t>En</w:t>
-      </w:r>
-      <w:r>
-        <w:rPr>
-          <w:rFonts w:ascii="Calibri" w:hAnsi="Calibri" w:cs="Calibri"/>
-          <w:color w:val="2E75B5"/>
-          <w:sz w:val="28"/>
-          <w:szCs w:val="28"/>
-          <w:lang w:val="x-none"/>
-        </w:rPr>
-        <w:t>gine API connection</w:t>
+        <w:t>Engine API connection</w:t>
       </w:r>
     </w:p>
     <w:p>
@@ -2138,9 +3180,29 @@
           <w:szCs w:val="22"/>
           <w:lang w:val="x-none"/>
         </w:rPr>
-        <w:t xml:space="preserve">We use Qsocks the engine API wrapper to connect to Qlik Sense </w:t>
-      </w:r>
-      <w:hyperlink r:id="rId29" w:anchor="L67" w:history="1">
+        <w:t xml:space="preserve">We use </w:t>
+      </w:r>
+      <w:proofErr w:type="spellStart"/>
+      <w:r>
+        <w:rPr>
+          <w:rFonts w:ascii="Calibri" w:hAnsi="Calibri" w:cs="Calibri"/>
+          <w:sz w:val="22"/>
+          <w:szCs w:val="22"/>
+          <w:lang w:val="x-none"/>
+        </w:rPr>
+        <w:t>Qsocks</w:t>
+      </w:r>
+      <w:proofErr w:type="spellEnd"/>
+      <w:r>
+        <w:rPr>
+          <w:rFonts w:ascii="Calibri" w:hAnsi="Calibri" w:cs="Calibri"/>
+          <w:sz w:val="22"/>
+          <w:szCs w:val="22"/>
+          <w:lang w:val="x-none"/>
+        </w:rPr>
+        <w:t xml:space="preserve"> the engine API wrapper to connect to Qlik Sense </w:t>
+      </w:r>
+      <w:hyperlink r:id="rId35" w:anchor="L67" w:history="1">
         <w:r>
           <w:rPr>
             <w:rStyle w:val="Hyperlink"/>
@@ -2159,16 +3221,7 @@
           <w:szCs w:val="22"/>
           <w:lang w:val="x-none"/>
         </w:rPr>
-        <w:t xml:space="preserve">. </w:t>
-      </w:r>
-      <w:r>
-        <w:rPr>
-          <w:rFonts w:ascii="Calibri" w:hAnsi="Calibri" w:cs="Calibri"/>
-          <w:sz w:val="22"/>
-          <w:szCs w:val="22"/>
-          <w:lang w:val="x-none"/>
-        </w:rPr>
-        <w:t>In this code we open the app, get the script, replace it with the same script (for demo purposes, in real life you would inject your own database connection of custom  script) and reload the app.</w:t>
+        <w:t>. In this code we open the app, get the script, replace it with the same script (for demo purposes, in real life you would inject your own database connection of custom  script) and reload the app.</w:t>
       </w:r>
     </w:p>
     <w:p>
@@ -2210,16 +3263,27 @@
           <w:szCs w:val="22"/>
           <w:lang w:val="x-none"/>
         </w:rPr>
-        <w:t>A good readable script without the extra logging can be fo</w:t>
-      </w:r>
-      <w:r>
-        <w:rPr>
-          <w:rFonts w:ascii="Calibri" w:hAnsi="Calibri" w:cs="Calibri"/>
-          <w:sz w:val="22"/>
-          <w:szCs w:val="22"/>
-          <w:lang w:val="x-none"/>
-        </w:rPr>
-        <w:t>und in the nice example from Loic:</w:t>
+        <w:t xml:space="preserve">A good readable script without the extra logging can be found in the nice example from </w:t>
+      </w:r>
+      <w:proofErr w:type="spellStart"/>
+      <w:r>
+        <w:rPr>
+          <w:rFonts w:ascii="Calibri" w:hAnsi="Calibri" w:cs="Calibri"/>
+          <w:sz w:val="22"/>
+          <w:szCs w:val="22"/>
+          <w:lang w:val="x-none"/>
+        </w:rPr>
+        <w:t>Loic</w:t>
+      </w:r>
+      <w:proofErr w:type="spellEnd"/>
+      <w:r>
+        <w:rPr>
+          <w:rFonts w:ascii="Calibri" w:hAnsi="Calibri" w:cs="Calibri"/>
+          <w:sz w:val="22"/>
+          <w:szCs w:val="22"/>
+          <w:lang w:val="x-none"/>
+        </w:rPr>
+        <w:t>:</w:t>
       </w:r>
     </w:p>
     <w:p>
@@ -2232,7 +3296,7 @@
           <w:szCs w:val="22"/>
         </w:rPr>
       </w:pPr>
-      <w:hyperlink r:id="rId30" w:history="1">
+      <w:hyperlink r:id="rId36" w:history="1">
         <w:r>
           <w:rPr>
             <w:rStyle w:val="Hyperlink"/>
@@ -2383,18 +3447,9 @@
                 <w:szCs w:val="22"/>
                 <w:lang w:val="x-none"/>
               </w:rPr>
-              <w:t>End users conn</w:t>
+              <w:t xml:space="preserve">End users connect to the meteor proxy. See the </w:t>
             </w:r>
-            <w:r>
-              <w:rPr>
-                <w:rFonts w:ascii="Calibri" w:hAnsi="Calibri" w:cs="Calibri"/>
-                <w:sz w:val="22"/>
-                <w:szCs w:val="22"/>
-                <w:lang w:val="x-none"/>
-              </w:rPr>
-              <w:t xml:space="preserve">ect to the meteor proxy. See the </w:t>
-            </w:r>
-            <w:hyperlink r:id="rId31" w:history="1">
+            <w:hyperlink r:id="rId37" w:history="1">
               <w:r>
                 <w:rPr>
                   <w:rStyle w:val="Hyperlink"/>
@@ -2415,7 +3470,8 @@
               </w:rPr>
               <w:t xml:space="preserve"> for more information. Under the hood we use great and simple to use </w:t>
             </w:r>
-            <w:hyperlink r:id="rId32" w:history="1">
+            <w:hyperlink r:id="rId38" w:history="1">
+              <w:proofErr w:type="spellStart"/>
               <w:r>
                 <w:rPr>
                   <w:rStyle w:val="Hyperlink"/>
@@ -2426,6 +3482,7 @@
                 </w:rPr>
                 <w:t>QlikAuth</w:t>
               </w:r>
+              <w:proofErr w:type="spellEnd"/>
             </w:hyperlink>
             <w:r>
               <w:rPr>
@@ -2436,7 +3493,7 @@
               </w:rPr>
               <w:t xml:space="preserve"> modules of Rikard Braathen. See the meteor source code </w:t>
             </w:r>
-            <w:hyperlink r:id="rId33" w:anchor="L49" w:history="1">
+            <w:hyperlink r:id="rId39" w:anchor="L49" w:history="1">
               <w:r>
                 <w:rPr>
                   <w:rStyle w:val="Hyperlink"/>
@@ -2503,7 +3560,7 @@
                           </pic:cNvPicPr>
                         </pic:nvPicPr>
                         <pic:blipFill>
-                          <a:blip r:embed="rId34">
+                          <a:blip r:embed="rId40">
                             <a:extLst>
                               <a:ext uri="{28A0092B-C50C-407E-A947-70E740481C1C}">
                                 <a14:useLocalDpi xmlns:a14="http://schemas.microsoft.com/office/drawing/2010/main" val="0"/>
@@ -2597,16 +3654,7 @@
                 <w:szCs w:val="22"/>
                 <w:lang w:val="x-none"/>
               </w:rPr>
-              <w:t xml:space="preserve">We use header authentication to connect to the Qlik Sense QRS API. Therefore </w:t>
-            </w:r>
-            <w:r>
-              <w:rPr>
-                <w:rFonts w:ascii="Calibri" w:hAnsi="Calibri" w:cs="Calibri"/>
-                <w:sz w:val="22"/>
-                <w:szCs w:val="22"/>
-                <w:lang w:val="x-none"/>
-              </w:rPr>
-              <w:t>internal meteor to Sense communication goes via the special header proxy.</w:t>
+              <w:t>We use header authentication to connect to the Qlik Sense QRS API. Therefore internal meteor to Sense communication goes via the special header proxy.</w:t>
             </w:r>
           </w:p>
         </w:tc>
@@ -2654,7 +3702,7 @@
                           </pic:cNvPicPr>
                         </pic:nvPicPr>
                         <pic:blipFill>
-                          <a:blip r:embed="rId35">
+                          <a:blip r:embed="rId41">
                             <a:extLst>
                               <a:ext uri="{28A0092B-C50C-407E-A947-70E740481C1C}">
                                 <a14:useLocalDpi xmlns:a14="http://schemas.microsoft.com/office/drawing/2010/main" val="0"/>
@@ -2748,9 +3796,49 @@
                 <w:szCs w:val="22"/>
                 <w:lang w:val="x-none"/>
               </w:rPr>
-              <w:t xml:space="preserve">We use certificates to connect to the QPS API (logout the users), and to connect to the engine API with Qsocks. All the communication function use the config as defined in the </w:t>
+              <w:t xml:space="preserve">We use certificates to connect to the QPS API (logout the users), and to connect to the engine API with </w:t>
             </w:r>
-            <w:hyperlink r:id="rId36" w:anchor="L59" w:history="1">
+            <w:proofErr w:type="spellStart"/>
+            <w:r>
+              <w:rPr>
+                <w:rFonts w:ascii="Calibri" w:hAnsi="Calibri" w:cs="Calibri"/>
+                <w:sz w:val="22"/>
+                <w:szCs w:val="22"/>
+                <w:lang w:val="x-none"/>
+              </w:rPr>
+              <w:t>Qsocks</w:t>
+            </w:r>
+            <w:proofErr w:type="spellEnd"/>
+            <w:r>
+              <w:rPr>
+                <w:rFonts w:ascii="Calibri" w:hAnsi="Calibri" w:cs="Calibri"/>
+                <w:sz w:val="22"/>
+                <w:szCs w:val="22"/>
+                <w:lang w:val="x-none"/>
+              </w:rPr>
+              <w:t xml:space="preserve">. All the communication function use the </w:t>
+            </w:r>
+            <w:proofErr w:type="spellStart"/>
+            <w:r>
+              <w:rPr>
+                <w:rFonts w:ascii="Calibri" w:hAnsi="Calibri" w:cs="Calibri"/>
+                <w:sz w:val="22"/>
+                <w:szCs w:val="22"/>
+                <w:lang w:val="x-none"/>
+              </w:rPr>
+              <w:t>config</w:t>
+            </w:r>
+            <w:proofErr w:type="spellEnd"/>
+            <w:r>
+              <w:rPr>
+                <w:rFonts w:ascii="Calibri" w:hAnsi="Calibri" w:cs="Calibri"/>
+                <w:sz w:val="22"/>
+                <w:szCs w:val="22"/>
+                <w:lang w:val="x-none"/>
+              </w:rPr>
+              <w:t xml:space="preserve"> as defined in the </w:t>
+            </w:r>
+            <w:hyperlink r:id="rId42" w:anchor="L59" w:history="1">
               <w:r>
                 <w:rPr>
                   <w:rStyle w:val="Hyperlink"/>
@@ -2759,7 +3847,29 @@
                   <w:szCs w:val="22"/>
                   <w:lang w:val="x-none"/>
                 </w:rPr>
-                <w:t>\imports\api\config.js</w:t>
+                <w:t>\imports\</w:t>
+              </w:r>
+              <w:proofErr w:type="spellStart"/>
+              <w:r>
+                <w:rPr>
+                  <w:rStyle w:val="Hyperlink"/>
+                  <w:rFonts w:ascii="Calibri" w:hAnsi="Calibri" w:cs="Calibri"/>
+                  <w:sz w:val="22"/>
+                  <w:szCs w:val="22"/>
+                  <w:lang w:val="x-none"/>
+                </w:rPr>
+                <w:t>api</w:t>
+              </w:r>
+              <w:proofErr w:type="spellEnd"/>
+              <w:r>
+                <w:rPr>
+                  <w:rStyle w:val="Hyperlink"/>
+                  <w:rFonts w:ascii="Calibri" w:hAnsi="Calibri" w:cs="Calibri"/>
+                  <w:sz w:val="22"/>
+                  <w:szCs w:val="22"/>
+                  <w:lang w:val="x-none"/>
+                </w:rPr>
+                <w:t>\config.js</w:t>
               </w:r>
             </w:hyperlink>
           </w:p>
@@ -2808,7 +3918,7 @@
                           </pic:cNvPicPr>
                         </pic:nvPicPr>
                         <pic:blipFill>
-                          <a:blip r:embed="rId37" cstate="print">
+                          <a:blip r:embed="rId43" cstate="print">
                             <a:extLst>
                               <a:ext uri="{28A0092B-C50C-407E-A947-70E740481C1C}">
                                 <a14:useLocalDpi xmlns:a14="http://schemas.microsoft.com/office/drawing/2010/main" val="0"/>
@@ -2888,7 +3998,7 @@
                           </pic:cNvPicPr>
                         </pic:nvPicPr>
                         <pic:blipFill>
-                          <a:blip r:embed="rId38" cstate="print">
+                          <a:blip r:embed="rId44" cstate="print">
                             <a:extLst>
                               <a:ext uri="{28A0092B-C50C-407E-A947-70E740481C1C}">
                                 <a14:useLocalDpi xmlns:a14="http://schemas.microsoft.com/office/drawing/2010/main" val="0"/>
@@ -2981,7 +4091,7 @@
         </w:rPr>
         <w:t xml:space="preserve">See the security rules implemented </w:t>
       </w:r>
-      <w:hyperlink r:id="rId39" w:history="1">
+      <w:hyperlink r:id="rId45" w:history="1">
         <w:r>
           <w:rPr>
             <w:rStyle w:val="Hyperlink"/>
@@ -3448,6 +4558,118 @@
       </w:rPr>
     </w:lvl>
   </w:abstractNum>
+  <w:abstractNum w:abstractNumId="3" w15:restartNumberingAfterBreak="0">
+    <w:nsid w:val="7B251C85"/>
+    <w:multiLevelType w:val="hybridMultilevel"/>
+    <w:tmpl w:val="88FA61CC"/>
+    <w:lvl w:ilvl="0" w:tplc="331E6BDE">
+      <w:numFmt w:val="bullet"/>
+      <w:lvlText w:val=""/>
+      <w:lvlJc w:val="left"/>
+      <w:pPr>
+        <w:ind w:left="720" w:hanging="360"/>
+      </w:pPr>
+      <w:rPr>
+        <w:rFonts w:ascii="Symbol" w:eastAsiaTheme="minorHAnsi" w:hAnsi="Symbol" w:cstheme="minorBidi" w:hint="default"/>
+      </w:rPr>
+    </w:lvl>
+    <w:lvl w:ilvl="1" w:tplc="04090003">
+      <w:start w:val="1"/>
+      <w:numFmt w:val="bullet"/>
+      <w:lvlText w:val="o"/>
+      <w:lvlJc w:val="left"/>
+      <w:pPr>
+        <w:ind w:left="1440" w:hanging="360"/>
+      </w:pPr>
+      <w:rPr>
+        <w:rFonts w:ascii="Courier New" w:hAnsi="Courier New" w:cs="Courier New" w:hint="default"/>
+      </w:rPr>
+    </w:lvl>
+    <w:lvl w:ilvl="2" w:tplc="04090005">
+      <w:start w:val="1"/>
+      <w:numFmt w:val="bullet"/>
+      <w:lvlText w:val=""/>
+      <w:lvlJc w:val="left"/>
+      <w:pPr>
+        <w:ind w:left="2160" w:hanging="360"/>
+      </w:pPr>
+      <w:rPr>
+        <w:rFonts w:ascii="Wingdings" w:hAnsi="Wingdings" w:hint="default"/>
+      </w:rPr>
+    </w:lvl>
+    <w:lvl w:ilvl="3" w:tplc="04090001">
+      <w:start w:val="1"/>
+      <w:numFmt w:val="bullet"/>
+      <w:lvlText w:val=""/>
+      <w:lvlJc w:val="left"/>
+      <w:pPr>
+        <w:ind w:left="2880" w:hanging="360"/>
+      </w:pPr>
+      <w:rPr>
+        <w:rFonts w:ascii="Symbol" w:hAnsi="Symbol" w:hint="default"/>
+      </w:rPr>
+    </w:lvl>
+    <w:lvl w:ilvl="4" w:tplc="04090003">
+      <w:start w:val="1"/>
+      <w:numFmt w:val="bullet"/>
+      <w:lvlText w:val="o"/>
+      <w:lvlJc w:val="left"/>
+      <w:pPr>
+        <w:ind w:left="3600" w:hanging="360"/>
+      </w:pPr>
+      <w:rPr>
+        <w:rFonts w:ascii="Courier New" w:hAnsi="Courier New" w:cs="Courier New" w:hint="default"/>
+      </w:rPr>
+    </w:lvl>
+    <w:lvl w:ilvl="5" w:tplc="04090005">
+      <w:start w:val="1"/>
+      <w:numFmt w:val="bullet"/>
+      <w:lvlText w:val=""/>
+      <w:lvlJc w:val="left"/>
+      <w:pPr>
+        <w:ind w:left="4320" w:hanging="360"/>
+      </w:pPr>
+      <w:rPr>
+        <w:rFonts w:ascii="Wingdings" w:hAnsi="Wingdings" w:hint="default"/>
+      </w:rPr>
+    </w:lvl>
+    <w:lvl w:ilvl="6" w:tplc="04090001">
+      <w:start w:val="1"/>
+      <w:numFmt w:val="bullet"/>
+      <w:lvlText w:val=""/>
+      <w:lvlJc w:val="left"/>
+      <w:pPr>
+        <w:ind w:left="5040" w:hanging="360"/>
+      </w:pPr>
+      <w:rPr>
+        <w:rFonts w:ascii="Symbol" w:hAnsi="Symbol" w:hint="default"/>
+      </w:rPr>
+    </w:lvl>
+    <w:lvl w:ilvl="7" w:tplc="04090003">
+      <w:start w:val="1"/>
+      <w:numFmt w:val="bullet"/>
+      <w:lvlText w:val="o"/>
+      <w:lvlJc w:val="left"/>
+      <w:pPr>
+        <w:ind w:left="5760" w:hanging="360"/>
+      </w:pPr>
+      <w:rPr>
+        <w:rFonts w:ascii="Courier New" w:hAnsi="Courier New" w:cs="Courier New" w:hint="default"/>
+      </w:rPr>
+    </w:lvl>
+    <w:lvl w:ilvl="8" w:tplc="04090005">
+      <w:start w:val="1"/>
+      <w:numFmt w:val="bullet"/>
+      <w:lvlText w:val=""/>
+      <w:lvlJc w:val="left"/>
+      <w:pPr>
+        <w:ind w:left="6480" w:hanging="360"/>
+      </w:pPr>
+      <w:rPr>
+        <w:rFonts w:ascii="Wingdings" w:hAnsi="Wingdings" w:hint="default"/>
+      </w:rPr>
+    </w:lvl>
+  </w:abstractNum>
   <w:num w:numId="1">
     <w:abstractNumId w:val="2"/>
   </w:num>
@@ -3462,6 +4684,18 @@
   </w:num>
   <w:num w:numId="4">
     <w:abstractNumId w:val="1"/>
+  </w:num>
+  <w:num w:numId="5">
+    <w:abstractNumId w:val="3"/>
+    <w:lvlOverride w:ilvl="0"/>
+    <w:lvlOverride w:ilvl="1"/>
+    <w:lvlOverride w:ilvl="2"/>
+    <w:lvlOverride w:ilvl="3"/>
+    <w:lvlOverride w:ilvl="4"/>
+    <w:lvlOverride w:ilvl="5"/>
+    <w:lvlOverride w:ilvl="6"/>
+    <w:lvlOverride w:ilvl="7"/>
+    <w:lvlOverride w:ilvl="8"/>
   </w:num>
 </w:numbering>
 </file>
@@ -3907,7 +5141,6 @@
     <w:name w:val="Hyperlink"/>
     <w:basedOn w:val="DefaultParagraphFont"/>
     <w:uiPriority w:val="99"/>
-    <w:semiHidden/>
     <w:unhideWhenUsed/>
     <w:rPr>
       <w:color w:val="0000FF"/>
@@ -3923,6 +5156,19 @@
     <w:rPr>
       <w:color w:val="800080"/>
       <w:u w:val="single"/>
+    </w:rPr>
+  </w:style>
+  <w:style w:type="paragraph" w:styleId="ListParagraph">
+    <w:name w:val="List Paragraph"/>
+    <w:basedOn w:val="Normal"/>
+    <w:uiPriority w:val="34"/>
+    <w:qFormat/>
+    <w:rsid w:val="00D000C2"/>
+    <w:pPr>
+      <w:ind w:left="720"/>
+    </w:pPr>
+    <w:rPr>
+      <w:rFonts w:eastAsiaTheme="minorHAnsi"/>
     </w:rPr>
   </w:style>
 </w:styles>

</xml_diff>